<commit_message>
thay doi noi dung moi
</commit_message>
<xml_diff>
--- a/hieugit.docx
+++ b/hieugit.docx
@@ -14,7 +14,7 @@
           <w:rFonts w:hint="default"/>
           <w:lang w:val="en-US"/>
         </w:rPr>
-        <w:t>Noi dung cu</w:t>
+        <w:t>Noi dung moii</w:t>
       </w:r>
       <w:bookmarkStart w:id="0" w:name="_GoBack"/>
       <w:bookmarkEnd w:id="0"/>
@@ -105,7 +105,7 @@
     <w:lsdException w:qFormat="1" w:unhideWhenUsed="0" w:uiPriority="0" w:semiHidden="0" w:name="Title"/>
     <w:lsdException w:unhideWhenUsed="0" w:uiPriority="0" w:semiHidden="0" w:name="Closing"/>
     <w:lsdException w:unhideWhenUsed="0" w:uiPriority="0" w:semiHidden="0" w:name="Signature"/>
-    <w:lsdException w:unhideWhenUsed="0" w:uiPriority="0" w:name="Default Paragraph Font"/>
+    <w:lsdException w:qFormat="1" w:unhideWhenUsed="0" w:uiPriority="0" w:name="Default Paragraph Font"/>
     <w:lsdException w:unhideWhenUsed="0" w:uiPriority="0" w:semiHidden="0" w:name="Body Text"/>
     <w:lsdException w:unhideWhenUsed="0" w:uiPriority="0" w:semiHidden="0" w:name="Body Text Indent"/>
     <w:lsdException w:unhideWhenUsed="0" w:uiPriority="0" w:semiHidden="0" w:name="List Continue"/>
@@ -301,6 +301,7 @@
   <w:style w:type="character" w:default="1" w:styleId="2">
     <w:name w:val="Default Paragraph Font"/>
     <w:semiHidden/>
+    <w:qFormat/>
     <w:uiPriority w:val="0"/>
   </w:style>
   <w:style w:type="table" w:default="1" w:styleId="3">

</xml_diff>